<commit_message>
added high school heatmap
</commit_message>
<xml_diff>
--- a/Chicago_crash_analysis.docx
+++ b/Chicago_crash_analysis.docx
@@ -690,12 +690,36 @@
           <w:i/>
           <w:iCs/>
         </w:rPr>
-        <w:t>What effect does driving direction have on the number of crashes?</w:t>
-      </w:r>
-    </w:p>
-    <w:p>
-      <w:r>
-        <w:t>We plotted the number of crashes in each direction and found that most crashes occur while driving West, followed closely by South. We also looked at this driving direction effect at each hour of the day, which is displayed in a gif file in our repository’s “output_data” folder, and observed that West has the most crashes at nearly every hour. We expected West to dominate only in the evening before sunset.</w:t>
+        <w:t xml:space="preserve">What effect does </w:t>
+      </w:r>
+      <w:proofErr w:type="gramStart"/>
+      <w:r>
+        <w:rPr>
+          <w:i/>
+          <w:iCs/>
+        </w:rPr>
+        <w:t>driving</w:t>
+      </w:r>
+      <w:proofErr w:type="gramEnd"/>
+      <w:r>
+        <w:rPr>
+          <w:i/>
+          <w:iCs/>
+        </w:rPr>
+        <w:t xml:space="preserve"> direction have on the number of crashes?</w:t>
+      </w:r>
+    </w:p>
+    <w:p>
+      <w:r>
+        <w:t>We plotted the number of crashes in each direction and found that most crashes occur while driving West, followed closely by South. We also looked at this driving direction effect at each hour of the day, which is displayed in a gif file in our repository’s “</w:t>
+      </w:r>
+      <w:proofErr w:type="spellStart"/>
+      <w:r>
+        <w:t>output_data</w:t>
+      </w:r>
+      <w:proofErr w:type="spellEnd"/>
+      <w:r>
+        <w:t>” folder, and observed that West has the most crashes at nearly every hour. We expected West to dominate only in the evening before sunset.</w:t>
       </w:r>
     </w:p>
     <w:p>
@@ -782,37 +806,7 @@
     </w:p>
     <w:p>
       <w:r>
-        <w:t xml:space="preserve">In multiple types of trafficways, crashes seem to be dominated by: crashes with parked motor vehicles, rear end crashes, sideswipes of cars driving the same directions, and crashes during turns. This </w:t>
-      </w:r>
-      <w:r>
-        <w:t>was observed above looking at crashes</w:t>
-      </w:r>
-      <w:r>
-        <w:t xml:space="preserve"> in general. The graph also suggests that certain trafficway types are associated with more crashes than others. </w:t>
-      </w:r>
-      <w:r>
-        <w:t>T</w:t>
-      </w:r>
-      <w:r>
-        <w:t>he mo</w:t>
-      </w:r>
-      <w:r>
-        <w:t>st</w:t>
-      </w:r>
-      <w:r>
-        <w:t xml:space="preserve"> frequent crash types could occur anywhere, but the trafficway types can be pinpointed by location</w:t>
-      </w:r>
-      <w:r>
-        <w:t>.</w:t>
-      </w:r>
-      <w:r>
-        <w:t xml:space="preserve"> </w:t>
-      </w:r>
-      <w:r>
-        <w:t>W</w:t>
-      </w:r>
-      <w:r>
-        <w:t>e continued to analyze trafficway types</w:t>
+        <w:t>In multiple types of trafficways, crashes seem to be dominated by: crashes with parked motor vehicles, rear end crashes, sideswipes of cars driving the same directions, and crashes during turns. This was observed above looking at crashes in general. The graph also suggests that certain trafficway types are associated with more crashes than others. The most frequent crash types could occur anywhere, but the trafficway types can be pinpointed by location. We continued to analyze trafficway types</w:t>
       </w:r>
       <w:r>
         <w:t xml:space="preserve"> and other factors</w:t>
@@ -1052,8 +1046,9 @@
           <w:sz w:val="28"/>
           <w:szCs w:val="28"/>
         </w:rPr>
-        <w:t>the amount of injuries and fatalities</w:t>
-      </w:r>
+        <w:t xml:space="preserve">the </w:t>
+      </w:r>
+      <w:proofErr w:type="gramStart"/>
       <w:r>
         <w:rPr>
           <w:b/>
@@ -1063,6 +1058,29 @@
           <w:sz w:val="28"/>
           <w:szCs w:val="28"/>
         </w:rPr>
+        <w:t>amount</w:t>
+      </w:r>
+      <w:proofErr w:type="gramEnd"/>
+      <w:r>
+        <w:rPr>
+          <w:b/>
+          <w:bCs/>
+          <w:i/>
+          <w:iCs/>
+          <w:sz w:val="28"/>
+          <w:szCs w:val="28"/>
+        </w:rPr>
+        <w:t xml:space="preserve"> of injuries and fatalities</w:t>
+      </w:r>
+      <w:r>
+        <w:rPr>
+          <w:b/>
+          <w:bCs/>
+          <w:i/>
+          <w:iCs/>
+          <w:sz w:val="28"/>
+          <w:szCs w:val="28"/>
+        </w:rPr>
         <w:t>?</w:t>
       </w:r>
     </w:p>
@@ -1083,19 +1101,7 @@
     </w:p>
     <w:p>
       <w:r>
-        <w:t>Most injuries occur on roads that are not divided or divide</w:t>
-      </w:r>
-      <w:r>
-        <w:t>d</w:t>
-      </w:r>
-      <w:r>
-        <w:t xml:space="preserve"> with an unraised barrier. This would suggest that these trafficways are more dangerous. However, the previous graph also showed that these trafficways have the most crashes (regardless of whether injury is considered). </w:t>
-      </w:r>
-      <w:r>
-        <w:t xml:space="preserve">We also looked at the percentage of crashes that lead to injury at each trafficway type. </w:t>
-      </w:r>
-      <w:r>
-        <w:t xml:space="preserve">Crashes at intersections seem to have the greatest percentage involving injury, which might be expected as the impact on passengers is more direct and the forces are likely greater than if the cars are moving in the same direction. </w:t>
+        <w:t xml:space="preserve">Most injuries occur on roads that are not divided or divided with an unraised barrier. This would suggest that these trafficways are more dangerous. However, the previous graph also showed that these trafficways have the most crashes (regardless of whether injury is considered). We also looked at the percentage of crashes that lead to injury at each trafficway type. Crashes at intersections seem to have the greatest percentage involving injury, which might be expected as the impact on passengers is more direct and the forces are likely greater than if the cars are moving in the same direction. </w:t>
       </w:r>
     </w:p>
     <w:p>
@@ -1476,7 +1482,15 @@
     </w:p>
     <w:p>
       <w:r>
-        <w:t>We plotted the percentage of injury-related crashes that are associated with the following levels of car damage (less that $500, $501-1500, over $1500). We found that 74.1% of crash-related injuries occur when of $1500 of car damage occur. A similar trend was seen when we plotted the number of fatalities associated with each level of car damage.</w:t>
+        <w:t xml:space="preserve">We plotted the percentage of injury-related crashes that are associated with the following levels of car damage (less </w:t>
+      </w:r>
+      <w:proofErr w:type="spellStart"/>
+      <w:r>
+        <w:t>that</w:t>
+      </w:r>
+      <w:proofErr w:type="spellEnd"/>
+      <w:r>
+        <w:t xml:space="preserve"> $500, $501-1500, over $1500). We found that 74.1% of crash-related injuries occur when of $1500 of car damage occur. A similar trend was seen when we plotted the number of fatalities associated with each level of car damage.</w:t>
       </w:r>
       <w:r>
         <w:t xml:space="preserve"> The fact that the highest amount of car damage predominates suggests that excessive speed might be involved.</w:t>
@@ -1644,46 +1658,29 @@
       </w:pPr>
       <w:r>
         <w:rPr>
-          <w:b/>
-          <w:bCs/>
-          <w:i/>
-          <w:iCs/>
-          <w:sz w:val="28"/>
-          <w:szCs w:val="28"/>
+          <w:noProof/>
         </w:rPr>
         <w:lastRenderedPageBreak/>
-        <w:t>Can we narrow down which areas of the city have the most crashes?</w:t>
-      </w:r>
-    </w:p>
-    <w:p>
-      <w:pPr>
-        <w:rPr>
-          <w:i/>
-          <w:iCs/>
-        </w:rPr>
-      </w:pPr>
-      <w:r>
-        <w:rPr>
-          <w:i/>
-          <w:iCs/>
-        </w:rPr>
-        <w:t>Do certain parts of Chicago have more injury-related crashes?</w:t>
-      </w:r>
-    </w:p>
-    <w:p>
-      <w:r>
-        <w:t xml:space="preserve">The heatmap shows that there do appear to be “hot-zones” for injury-related crashes in Chicago. This could be used to narrow the problematic trafficway types to just these sections of the city (or prioritize these areas of the city first). </w:t>
-      </w:r>
-    </w:p>
-    <w:p>
-      <w:r>
-        <w:rPr>
-          <w:noProof/>
-        </w:rPr>
         <w:drawing>
-          <wp:inline distT="0" distB="0" distL="0" distR="0" wp14:anchorId="39CDA0CE" wp14:editId="3E95365D">
-            <wp:extent cx="5937250" cy="3340100"/>
-            <wp:effectExtent l="0" t="0" r="6350" b="0"/>
+          <wp:anchor distT="0" distB="0" distL="114300" distR="114300" simplePos="0" relativeHeight="251659264" behindDoc="1" locked="0" layoutInCell="1" allowOverlap="1" wp14:anchorId="39CDA0CE" wp14:editId="782A794B">
+            <wp:simplePos x="0" y="0"/>
+            <wp:positionH relativeFrom="column">
+              <wp:posOffset>3270250</wp:posOffset>
+            </wp:positionH>
+            <wp:positionV relativeFrom="paragraph">
+              <wp:posOffset>330200</wp:posOffset>
+            </wp:positionV>
+            <wp:extent cx="2654300" cy="3340100"/>
+            <wp:effectExtent l="0" t="0" r="0" b="0"/>
+            <wp:wrapTight wrapText="bothSides">
+              <wp:wrapPolygon edited="0">
+                <wp:start x="0" y="0"/>
+                <wp:lineTo x="0" y="21436"/>
+                <wp:lineTo x="21393" y="21436"/>
+                <wp:lineTo x="21393" y="0"/>
+                <wp:lineTo x="0" y="0"/>
+              </wp:wrapPolygon>
+            </wp:wrapTight>
             <wp:docPr id="6" name="Picture 6"/>
             <wp:cNvGraphicFramePr>
               <a:graphicFrameLocks xmlns:a="http://schemas.openxmlformats.org/drawingml/2006/main" noChangeAspect="1"/>
@@ -1697,8 +1694,122 @@
                       <a:picLocks noChangeAspect="1" noChangeArrowheads="1"/>
                     </pic:cNvPicPr>
                   </pic:nvPicPr>
+                  <pic:blipFill rotWithShape="1">
+                    <a:blip r:embed="rId21">
+                      <a:extLst>
+                        <a:ext uri="{28A0092B-C50C-407E-A947-70E740481C1C}">
+                          <a14:useLocalDpi xmlns:a14="http://schemas.microsoft.com/office/drawing/2010/main" val="0"/>
+                        </a:ext>
+                      </a:extLst>
+                    </a:blip>
+                    <a:srcRect l="28663" r="26631"/>
+                    <a:stretch/>
+                  </pic:blipFill>
+                  <pic:spPr bwMode="auto">
+                    <a:xfrm>
+                      <a:off x="0" y="0"/>
+                      <a:ext cx="2654300" cy="3340100"/>
+                    </a:xfrm>
+                    <a:prstGeom prst="rect">
+                      <a:avLst/>
+                    </a:prstGeom>
+                    <a:noFill/>
+                    <a:ln>
+                      <a:noFill/>
+                    </a:ln>
+                    <a:extLst>
+                      <a:ext uri="{53640926-AAD7-44D8-BBD7-CCE9431645EC}">
+                        <a14:shadowObscured xmlns:a14="http://schemas.microsoft.com/office/drawing/2010/main"/>
+                      </a:ext>
+                    </a:extLst>
+                  </pic:spPr>
+                </pic:pic>
+              </a:graphicData>
+            </a:graphic>
+            <wp14:sizeRelH relativeFrom="margin">
+              <wp14:pctWidth>0</wp14:pctWidth>
+            </wp14:sizeRelH>
+          </wp:anchor>
+        </w:drawing>
+      </w:r>
+      <w:r>
+        <w:rPr>
+          <w:b/>
+          <w:bCs/>
+          <w:i/>
+          <w:iCs/>
+          <w:sz w:val="28"/>
+          <w:szCs w:val="28"/>
+        </w:rPr>
+        <w:t>Can we narrow down which areas of the city have the most crashes?</w:t>
+      </w:r>
+    </w:p>
+    <w:p>
+      <w:pPr>
+        <w:rPr>
+          <w:i/>
+          <w:iCs/>
+        </w:rPr>
+      </w:pPr>
+      <w:r>
+        <w:rPr>
+          <w:i/>
+          <w:iCs/>
+        </w:rPr>
+        <w:t>Do certain parts of Chicago have more injury-related crashes?</w:t>
+      </w:r>
+    </w:p>
+    <w:p>
+      <w:r>
+        <w:t xml:space="preserve">The heatmap shows that there do appear to be “hot-zones” for injury-related crashes in Chicago. This could be used to narrow the problematic trafficway types to just these sections of the city (or prioritize these areas of the city first). </w:t>
+      </w:r>
+    </w:p>
+    <w:p/>
+    <w:p/>
+    <w:p/>
+    <w:p/>
+    <w:p/>
+    <w:p/>
+    <w:p>
+      <w:r>
+        <w:rPr>
+          <w:noProof/>
+        </w:rPr>
+        <w:drawing>
+          <wp:anchor distT="0" distB="0" distL="114300" distR="114300" simplePos="0" relativeHeight="251660288" behindDoc="1" locked="0" layoutInCell="1" allowOverlap="1" wp14:anchorId="4A94D6F6" wp14:editId="1DE02D19">
+            <wp:simplePos x="0" y="0"/>
+            <wp:positionH relativeFrom="column">
+              <wp:posOffset>3530600</wp:posOffset>
+            </wp:positionH>
+            <wp:positionV relativeFrom="paragraph">
+              <wp:posOffset>275590</wp:posOffset>
+            </wp:positionV>
+            <wp:extent cx="2311400" cy="3333115"/>
+            <wp:effectExtent l="0" t="0" r="0" b="635"/>
+            <wp:wrapTight wrapText="bothSides">
+              <wp:wrapPolygon edited="0">
+                <wp:start x="0" y="0"/>
+                <wp:lineTo x="0" y="21481"/>
+                <wp:lineTo x="21363" y="21481"/>
+                <wp:lineTo x="21363" y="0"/>
+                <wp:lineTo x="0" y="0"/>
+              </wp:wrapPolygon>
+            </wp:wrapTight>
+            <wp:docPr id="19" name="Picture 19"/>
+            <wp:cNvGraphicFramePr>
+              <a:graphicFrameLocks xmlns:a="http://schemas.openxmlformats.org/drawingml/2006/main" noChangeAspect="1"/>
+            </wp:cNvGraphicFramePr>
+            <a:graphic xmlns:a="http://schemas.openxmlformats.org/drawingml/2006/main">
+              <a:graphicData uri="http://schemas.openxmlformats.org/drawingml/2006/picture">
+                <pic:pic xmlns:pic="http://schemas.openxmlformats.org/drawingml/2006/picture">
+                  <pic:nvPicPr>
+                    <pic:cNvPr id="0" name="Picture 1"/>
+                    <pic:cNvPicPr>
+                      <a:picLocks noChangeAspect="1" noChangeArrowheads="1"/>
+                    </pic:cNvPicPr>
+                  </pic:nvPicPr>
                   <pic:blipFill>
-                    <a:blip r:embed="rId21">
+                    <a:blip r:embed="rId22" cstate="print">
                       <a:extLst>
                         <a:ext uri="{28A0092B-C50C-407E-A947-70E740481C1C}">
                           <a14:useLocalDpi xmlns:a14="http://schemas.microsoft.com/office/drawing/2010/main" val="0"/>
@@ -1713,7 +1824,7 @@
                   <pic:spPr bwMode="auto">
                     <a:xfrm>
                       <a:off x="0" y="0"/>
-                      <a:ext cx="5937250" cy="3340100"/>
+                      <a:ext cx="2311400" cy="3333115"/>
                     </a:xfrm>
                     <a:prstGeom prst="rect">
                       <a:avLst/>
@@ -1726,26 +1837,52 @@
                 </pic:pic>
               </a:graphicData>
             </a:graphic>
-          </wp:inline>
+          </wp:anchor>
         </w:drawing>
       </w:r>
     </w:p>
-    <w:p/>
-    <w:p>
-      <w:r>
-        <w:rPr>
-          <w:b/>
-          <w:bCs/>
-        </w:rPr>
-        <w:t>(next page)</w:t>
-      </w:r>
-    </w:p>
-    <w:p/>
-    <w:p/>
-    <w:p/>
-    <w:p/>
-    <w:p/>
-    <w:p/>
+    <w:p>
+      <w:r>
+        <w:rPr>
+          <w:i/>
+          <w:iCs/>
+        </w:rPr>
+        <w:t>Do more accidents occur close to local high schools?</w:t>
+      </w:r>
+    </w:p>
+    <w:p>
+      <w:pPr>
+        <w:rPr>
+          <w:rFonts w:cstheme="minorHAnsi"/>
+        </w:rPr>
+      </w:pPr>
+      <w:r>
+        <w:rPr>
+          <w:rFonts w:cstheme="minorHAnsi"/>
+          <w:color w:val="24292E"/>
+          <w:shd w:val="clear" w:color="auto" w:fill="FFFFFF"/>
+        </w:rPr>
+        <w:t xml:space="preserve">Many people begin to learn to drive in high school. We sought to examine a potential correlation between location of high schools and crash counts in </w:t>
+      </w:r>
+      <w:proofErr w:type="spellStart"/>
+      <w:r>
+        <w:rPr>
+          <w:rFonts w:cstheme="minorHAnsi"/>
+          <w:color w:val="24292E"/>
+          <w:shd w:val="clear" w:color="auto" w:fill="FFFFFF"/>
+        </w:rPr>
+        <w:t>Chicage</w:t>
+      </w:r>
+      <w:proofErr w:type="spellEnd"/>
+      <w:r>
+        <w:rPr>
+          <w:rFonts w:cstheme="minorHAnsi"/>
+          <w:color w:val="24292E"/>
+          <w:shd w:val="clear" w:color="auto" w:fill="FFFFFF"/>
+        </w:rPr>
+        <w:t>. A heatmap of crash counts by location paired with the location of local high schools shows that although plenty of crashes occur near high schools, there are plenty of locations that experience a high frequency of accidents without a local high school nearby.</w:t>
+      </w:r>
+    </w:p>
     <w:p/>
     <w:p/>
     <w:p/>
@@ -1796,7 +1933,7 @@
                     </pic:cNvPicPr>
                   </pic:nvPicPr>
                   <pic:blipFill rotWithShape="1">
-                    <a:blip r:embed="rId22">
+                    <a:blip r:embed="rId23">
                       <a:extLst>
                         <a:ext uri="{28A0092B-C50C-407E-A947-70E740481C1C}">
                           <a14:useLocalDpi xmlns:a14="http://schemas.microsoft.com/office/drawing/2010/main" val="0"/>
@@ -1930,7 +2067,7 @@
                     </pic:cNvPicPr>
                   </pic:nvPicPr>
                   <pic:blipFill rotWithShape="1">
-                    <a:blip r:embed="rId23" cstate="print">
+                    <a:blip r:embed="rId24" cstate="print">
                       <a:extLst>
                         <a:ext uri="{28A0092B-C50C-407E-A947-70E740481C1C}">
                           <a14:useLocalDpi xmlns:a14="http://schemas.microsoft.com/office/drawing/2010/main" val="0"/>

</xml_diff>

<commit_message>
added roadway condition analysis
</commit_message>
<xml_diff>
--- a/Chicago_crash_analysis.docx
+++ b/Chicago_crash_analysis.docx
@@ -611,7 +611,13 @@
         <w:t>crashes actually occur under clear skies. Poor weather conditions do not seem to be affecting the number of crashes.</w:t>
       </w:r>
       <w:r>
-        <w:t xml:space="preserve"> We next focused on </w:t>
+        <w:t xml:space="preserve"> </w:t>
+      </w:r>
+      <w:r>
+        <w:t xml:space="preserve">We also checked roadway conditions, since it was possible to have snow/ice overnight followed by clear skies. We found that most crashes occur on dry roads, suggesting that poor roadway conditions are not causing crashes. </w:t>
+      </w:r>
+      <w:r>
+        <w:t xml:space="preserve">We next focused on </w:t>
       </w:r>
       <w:r>
         <w:t>narrowing down which roads have the most crashes</w:t>
@@ -626,8 +632,8 @@
           <w:noProof/>
         </w:rPr>
         <w:drawing>
-          <wp:inline distT="0" distB="0" distL="0" distR="0" wp14:anchorId="4D06C0A5" wp14:editId="25625B95">
-            <wp:extent cx="3911600" cy="3491685"/>
+          <wp:inline distT="0" distB="0" distL="0" distR="0" wp14:anchorId="4D06C0A5" wp14:editId="0AD8B6ED">
+            <wp:extent cx="2688963" cy="2400300"/>
             <wp:effectExtent l="0" t="0" r="0" b="0"/>
             <wp:docPr id="14" name="Picture 14"/>
             <wp:cNvGraphicFramePr>
@@ -656,7 +662,7 @@
                   <pic:spPr bwMode="auto">
                     <a:xfrm>
                       <a:off x="0" y="0"/>
-                      <a:ext cx="3916437" cy="3496003"/>
+                      <a:ext cx="2732904" cy="2439524"/>
                     </a:xfrm>
                     <a:prstGeom prst="rect">
                       <a:avLst/>
@@ -677,6 +683,65 @@
           </wp:inline>
         </w:drawing>
       </w:r>
+      <w:r>
+        <w:t xml:space="preserve">          </w:t>
+      </w:r>
+      <w:r>
+        <w:rPr>
+          <w:noProof/>
+        </w:rPr>
+        <w:drawing>
+          <wp:inline distT="0" distB="0" distL="0" distR="0" wp14:anchorId="276E2B41" wp14:editId="055D104D">
+            <wp:extent cx="2906167" cy="2355850"/>
+            <wp:effectExtent l="0" t="0" r="8890" b="6350"/>
+            <wp:docPr id="20" name="Picture 20"/>
+            <wp:cNvGraphicFramePr>
+              <a:graphicFrameLocks xmlns:a="http://schemas.openxmlformats.org/drawingml/2006/main" noChangeAspect="1"/>
+            </wp:cNvGraphicFramePr>
+            <a:graphic xmlns:a="http://schemas.openxmlformats.org/drawingml/2006/main">
+              <a:graphicData uri="http://schemas.openxmlformats.org/drawingml/2006/picture">
+                <pic:pic xmlns:pic="http://schemas.openxmlformats.org/drawingml/2006/picture">
+                  <pic:nvPicPr>
+                    <pic:cNvPr id="0" name="Picture 1"/>
+                    <pic:cNvPicPr>
+                      <a:picLocks noChangeAspect="1" noChangeArrowheads="1"/>
+                    </pic:cNvPicPr>
+                  </pic:nvPicPr>
+                  <pic:blipFill rotWithShape="1">
+                    <a:blip r:embed="rId12">
+                      <a:extLst>
+                        <a:ext uri="{28A0092B-C50C-407E-A947-70E740481C1C}">
+                          <a14:useLocalDpi xmlns:a14="http://schemas.microsoft.com/office/drawing/2010/main" val="0"/>
+                        </a:ext>
+                      </a:extLst>
+                    </a:blip>
+                    <a:srcRect l="4465" t="5803" r="4254" b="5743"/>
+                    <a:stretch/>
+                  </pic:blipFill>
+                  <pic:spPr bwMode="auto">
+                    <a:xfrm>
+                      <a:off x="0" y="0"/>
+                      <a:ext cx="2953486" cy="2394208"/>
+                    </a:xfrm>
+                    <a:prstGeom prst="rect">
+                      <a:avLst/>
+                    </a:prstGeom>
+                    <a:noFill/>
+                    <a:ln>
+                      <a:noFill/>
+                    </a:ln>
+                    <a:extLst>
+                      <a:ext uri="{53640926-AAD7-44D8-BBD7-CCE9431645EC}">
+                        <a14:shadowObscured xmlns:a14="http://schemas.microsoft.com/office/drawing/2010/main"/>
+                      </a:ext>
+                    </a:extLst>
+                  </pic:spPr>
+                </pic:pic>
+              </a:graphicData>
+            </a:graphic>
+          </wp:inline>
+        </w:drawing>
+      </w:r>
     </w:p>
     <w:p>
       <w:pPr>
@@ -745,7 +810,7 @@
                     </pic:cNvPicPr>
                   </pic:nvPicPr>
                   <pic:blipFill rotWithShape="1">
-                    <a:blip r:embed="rId12">
+                    <a:blip r:embed="rId13">
                       <a:extLst>
                         <a:ext uri="{28A0092B-C50C-407E-A947-70E740481C1C}">
                           <a14:useLocalDpi xmlns:a14="http://schemas.microsoft.com/office/drawing/2010/main" val="0"/>
@@ -795,6 +860,22 @@
           <w:iCs/>
         </w:rPr>
       </w:pPr>
+    </w:p>
+    <w:p>
+      <w:pPr>
+        <w:rPr>
+          <w:i/>
+          <w:iCs/>
+        </w:rPr>
+      </w:pPr>
+    </w:p>
+    <w:p>
+      <w:pPr>
+        <w:rPr>
+          <w:i/>
+          <w:iCs/>
+        </w:rPr>
+      </w:pPr>
       <w:r>
         <w:rPr>
           <w:i/>
@@ -844,7 +925,7 @@
                     </pic:cNvPicPr>
                   </pic:nvPicPr>
                   <pic:blipFill rotWithShape="1">
-                    <a:blip r:embed="rId13" cstate="print">
+                    <a:blip r:embed="rId14" cstate="print">
                       <a:extLst>
                         <a:ext uri="{28A0092B-C50C-407E-A947-70E740481C1C}">
                           <a14:useLocalDpi xmlns:a14="http://schemas.microsoft.com/office/drawing/2010/main" val="0"/>
@@ -1133,7 +1214,7 @@
                     </pic:cNvPicPr>
                   </pic:nvPicPr>
                   <pic:blipFill rotWithShape="1">
-                    <a:blip r:embed="rId14">
+                    <a:blip r:embed="rId15">
                       <a:extLst>
                         <a:ext uri="{28A0092B-C50C-407E-A947-70E740481C1C}">
                           <a14:useLocalDpi xmlns:a14="http://schemas.microsoft.com/office/drawing/2010/main" val="0"/>
@@ -1191,7 +1272,7 @@
                     </pic:cNvPicPr>
                   </pic:nvPicPr>
                   <pic:blipFill rotWithShape="1">
-                    <a:blip r:embed="rId15">
+                    <a:blip r:embed="rId16">
                       <a:extLst>
                         <a:ext uri="{28A0092B-C50C-407E-A947-70E740481C1C}">
                           <a14:useLocalDpi xmlns:a14="http://schemas.microsoft.com/office/drawing/2010/main" val="0"/>
@@ -1282,7 +1363,7 @@
                     </pic:cNvPicPr>
                   </pic:nvPicPr>
                   <pic:blipFill rotWithShape="1">
-                    <a:blip r:embed="rId16">
+                    <a:blip r:embed="rId17">
                       <a:extLst>
                         <a:ext uri="{28A0092B-C50C-407E-A947-70E740481C1C}">
                           <a14:useLocalDpi xmlns:a14="http://schemas.microsoft.com/office/drawing/2010/main" val="0"/>
@@ -1348,7 +1429,7 @@
                     </pic:cNvPicPr>
                   </pic:nvPicPr>
                   <pic:blipFill rotWithShape="1">
-                    <a:blip r:embed="rId17">
+                    <a:blip r:embed="rId18">
                       <a:extLst>
                         <a:ext uri="{28A0092B-C50C-407E-A947-70E740481C1C}">
                           <a14:useLocalDpi xmlns:a14="http://schemas.microsoft.com/office/drawing/2010/main" val="0"/>
@@ -1430,7 +1511,7 @@
                     </pic:cNvPicPr>
                   </pic:nvPicPr>
                   <pic:blipFill rotWithShape="1">
-                    <a:blip r:embed="rId18">
+                    <a:blip r:embed="rId19">
                       <a:extLst>
                         <a:ext uri="{28A0092B-C50C-407E-A947-70E740481C1C}">
                           <a14:useLocalDpi xmlns:a14="http://schemas.microsoft.com/office/drawing/2010/main" val="0"/>
@@ -1519,7 +1600,7 @@
                     </pic:cNvPicPr>
                   </pic:nvPicPr>
                   <pic:blipFill rotWithShape="1">
-                    <a:blip r:embed="rId19">
+                    <a:blip r:embed="rId20">
                       <a:extLst>
                         <a:ext uri="{28A0092B-C50C-407E-A947-70E740481C1C}">
                           <a14:useLocalDpi xmlns:a14="http://schemas.microsoft.com/office/drawing/2010/main" val="0"/>
@@ -1578,7 +1659,7 @@
                     </pic:cNvPicPr>
                   </pic:nvPicPr>
                   <pic:blipFill rotWithShape="1">
-                    <a:blip r:embed="rId20">
+                    <a:blip r:embed="rId21">
                       <a:extLst>
                         <a:ext uri="{28A0092B-C50C-407E-A947-70E740481C1C}">
                           <a14:useLocalDpi xmlns:a14="http://schemas.microsoft.com/office/drawing/2010/main" val="0"/>
@@ -1695,7 +1776,7 @@
                     </pic:cNvPicPr>
                   </pic:nvPicPr>
                   <pic:blipFill rotWithShape="1">
-                    <a:blip r:embed="rId21">
+                    <a:blip r:embed="rId22">
                       <a:extLst>
                         <a:ext uri="{28A0092B-C50C-407E-A947-70E740481C1C}">
                           <a14:useLocalDpi xmlns:a14="http://schemas.microsoft.com/office/drawing/2010/main" val="0"/>
@@ -1809,7 +1890,7 @@
                     </pic:cNvPicPr>
                   </pic:nvPicPr>
                   <pic:blipFill>
-                    <a:blip r:embed="rId22" cstate="print">
+                    <a:blip r:embed="rId23" cstate="print">
                       <a:extLst>
                         <a:ext uri="{28A0092B-C50C-407E-A947-70E740481C1C}">
                           <a14:useLocalDpi xmlns:a14="http://schemas.microsoft.com/office/drawing/2010/main" val="0"/>
@@ -1933,7 +2014,7 @@
                     </pic:cNvPicPr>
                   </pic:nvPicPr>
                   <pic:blipFill rotWithShape="1">
-                    <a:blip r:embed="rId23">
+                    <a:blip r:embed="rId24">
                       <a:extLst>
                         <a:ext uri="{28A0092B-C50C-407E-A947-70E740481C1C}">
                           <a14:useLocalDpi xmlns:a14="http://schemas.microsoft.com/office/drawing/2010/main" val="0"/>
@@ -2067,7 +2148,7 @@
                     </pic:cNvPicPr>
                   </pic:nvPicPr>
                   <pic:blipFill rotWithShape="1">
-                    <a:blip r:embed="rId24" cstate="print">
+                    <a:blip r:embed="rId25" cstate="print">
                       <a:extLst>
                         <a:ext uri="{28A0092B-C50C-407E-A947-70E740481C1C}">
                           <a14:useLocalDpi xmlns:a14="http://schemas.microsoft.com/office/drawing/2010/main" val="0"/>

</xml_diff>

<commit_message>
updated analysis for roadway condition
</commit_message>
<xml_diff>
--- a/Chicago_crash_analysis.docx
+++ b/Chicago_crash_analysis.docx
@@ -755,36 +755,12 @@
           <w:i/>
           <w:iCs/>
         </w:rPr>
-        <w:t xml:space="preserve">What effect does </w:t>
-      </w:r>
-      <w:proofErr w:type="gramStart"/>
-      <w:r>
-        <w:rPr>
-          <w:i/>
-          <w:iCs/>
-        </w:rPr>
-        <w:t>driving</w:t>
-      </w:r>
-      <w:proofErr w:type="gramEnd"/>
-      <w:r>
-        <w:rPr>
-          <w:i/>
-          <w:iCs/>
-        </w:rPr>
-        <w:t xml:space="preserve"> direction have on the number of crashes?</w:t>
-      </w:r>
-    </w:p>
-    <w:p>
-      <w:r>
-        <w:t>We plotted the number of crashes in each direction and found that most crashes occur while driving West, followed closely by South. We also looked at this driving direction effect at each hour of the day, which is displayed in a gif file in our repository’s “</w:t>
-      </w:r>
-      <w:proofErr w:type="spellStart"/>
-      <w:r>
-        <w:t>output_data</w:t>
-      </w:r>
-      <w:proofErr w:type="spellEnd"/>
-      <w:r>
-        <w:t>” folder, and observed that West has the most crashes at nearly every hour. We expected West to dominate only in the evening before sunset.</w:t>
+        <w:t>What effect does driving direction have on the number of crashes?</w:t>
+      </w:r>
+    </w:p>
+    <w:p>
+      <w:r>
+        <w:t>We plotted the number of crashes in each direction and found that most crashes occur while driving West, followed closely by South. We also looked at this driving direction effect at each hour of the day, which is displayed in a gif file in our repository’s “output_data” folder, and observed that West has the most crashes at nearly every hour. We expected West to dominate only in the evening before sunset.</w:t>
       </w:r>
     </w:p>
     <w:p>
@@ -1127,31 +1103,7 @@
           <w:sz w:val="28"/>
           <w:szCs w:val="28"/>
         </w:rPr>
-        <w:t xml:space="preserve">the </w:t>
-      </w:r>
-      <w:proofErr w:type="gramStart"/>
-      <w:r>
-        <w:rPr>
-          <w:b/>
-          <w:bCs/>
-          <w:i/>
-          <w:iCs/>
-          <w:sz w:val="28"/>
-          <w:szCs w:val="28"/>
-        </w:rPr>
-        <w:t>amount</w:t>
-      </w:r>
-      <w:proofErr w:type="gramEnd"/>
-      <w:r>
-        <w:rPr>
-          <w:b/>
-          <w:bCs/>
-          <w:i/>
-          <w:iCs/>
-          <w:sz w:val="28"/>
-          <w:szCs w:val="28"/>
-        </w:rPr>
-        <w:t xml:space="preserve"> of injuries and fatalities</w:t>
+        <w:t>the amount of injuries and fatalities</w:t>
       </w:r>
       <w:r>
         <w:rPr>
@@ -1563,15 +1515,7 @@
     </w:p>
     <w:p>
       <w:r>
-        <w:t xml:space="preserve">We plotted the percentage of injury-related crashes that are associated with the following levels of car damage (less </w:t>
-      </w:r>
-      <w:proofErr w:type="spellStart"/>
-      <w:r>
-        <w:t>that</w:t>
-      </w:r>
-      <w:proofErr w:type="spellEnd"/>
-      <w:r>
-        <w:t xml:space="preserve"> $500, $501-1500, over $1500). We found that 74.1% of crash-related injuries occur when of $1500 of car damage occur. A similar trend was seen when we plotted the number of fatalities associated with each level of car damage.</w:t>
+        <w:t>We plotted the percentage of injury-related crashes that are associated with the following levels of car damage (less that $500, $501-1500, over $1500). We found that 74.1% of crash-related injuries occur when of $1500 of car damage occur. A similar trend was seen when we plotted the number of fatalities associated with each level of car damage.</w:t>
       </w:r>
       <w:r>
         <w:t xml:space="preserve"> The fact that the highest amount of car damage predominates suggests that excessive speed might be involved.</w:t>
@@ -1943,25 +1887,7 @@
           <w:color w:val="24292E"/>
           <w:shd w:val="clear" w:color="auto" w:fill="FFFFFF"/>
         </w:rPr>
-        <w:t xml:space="preserve">Many people begin to learn to drive in high school. We sought to examine a potential correlation between location of high schools and crash counts in </w:t>
-      </w:r>
-      <w:proofErr w:type="spellStart"/>
-      <w:r>
-        <w:rPr>
-          <w:rFonts w:cstheme="minorHAnsi"/>
-          <w:color w:val="24292E"/>
-          <w:shd w:val="clear" w:color="auto" w:fill="FFFFFF"/>
-        </w:rPr>
-        <w:t>Chicage</w:t>
-      </w:r>
-      <w:proofErr w:type="spellEnd"/>
-      <w:r>
-        <w:rPr>
-          <w:rFonts w:cstheme="minorHAnsi"/>
-          <w:color w:val="24292E"/>
-          <w:shd w:val="clear" w:color="auto" w:fill="FFFFFF"/>
-        </w:rPr>
-        <w:t>. A heatmap of crash counts by location paired with the location of local high schools shows that although plenty of crashes occur near high schools, there are plenty of locations that experience a high frequency of accidents without a local high school nearby.</w:t>
+        <w:t>Many people begin to learn to drive in high school. We sought to examine a potential correlation between location of high schools and crash counts in Chicage. A heatmap of crash counts by location paired with the location of local high schools shows that although plenty of crashes occur near high schools, there are plenty of locations that experience a high frequency of accidents without a local high school nearby.</w:t>
       </w:r>
     </w:p>
     <w:p/>
@@ -2306,6 +2232,18 @@
       </w:r>
       <w:r>
         <w:t>nder clear skies</w:t>
+      </w:r>
+    </w:p>
+    <w:p>
+      <w:pPr>
+        <w:pStyle w:val="ListParagraph"/>
+        <w:numPr>
+          <w:ilvl w:val="0"/>
+          <w:numId w:val="2"/>
+        </w:numPr>
+      </w:pPr>
+      <w:r>
+        <w:t>When roads are dry</w:t>
       </w:r>
     </w:p>
     <w:sectPr>

</xml_diff>

<commit_message>
updated info at high school heatmap
</commit_message>
<xml_diff>
--- a/Chicago_crash_analysis.docx
+++ b/Chicago_crash_analysis.docx
@@ -755,12 +755,36 @@
           <w:i/>
           <w:iCs/>
         </w:rPr>
-        <w:t>What effect does driving direction have on the number of crashes?</w:t>
-      </w:r>
-    </w:p>
-    <w:p>
-      <w:r>
-        <w:t>We plotted the number of crashes in each direction and found that most crashes occur while driving West, followed closely by South. We also looked at this driving direction effect at each hour of the day, which is displayed in a gif file in our repository’s “output_data” folder, and observed that West has the most crashes at nearly every hour. We expected West to dominate only in the evening before sunset.</w:t>
+        <w:t xml:space="preserve">What effect does </w:t>
+      </w:r>
+      <w:proofErr w:type="gramStart"/>
+      <w:r>
+        <w:rPr>
+          <w:i/>
+          <w:iCs/>
+        </w:rPr>
+        <w:t>driving</w:t>
+      </w:r>
+      <w:proofErr w:type="gramEnd"/>
+      <w:r>
+        <w:rPr>
+          <w:i/>
+          <w:iCs/>
+        </w:rPr>
+        <w:t xml:space="preserve"> direction have on the number of crashes?</w:t>
+      </w:r>
+    </w:p>
+    <w:p>
+      <w:r>
+        <w:t>We plotted the number of crashes in each direction and found that most crashes occur while driving West, followed closely by South. We also looked at this driving direction effect at each hour of the day, which is displayed in a gif file in our repository’s “</w:t>
+      </w:r>
+      <w:proofErr w:type="spellStart"/>
+      <w:r>
+        <w:t>output_data</w:t>
+      </w:r>
+      <w:proofErr w:type="spellEnd"/>
+      <w:r>
+        <w:t>” folder, and observed that West has the most crashes at nearly every hour. We expected West to dominate only in the evening before sunset.</w:t>
       </w:r>
     </w:p>
     <w:p>
@@ -1103,7 +1127,31 @@
           <w:sz w:val="28"/>
           <w:szCs w:val="28"/>
         </w:rPr>
-        <w:t>the amount of injuries and fatalities</w:t>
+        <w:t xml:space="preserve">the </w:t>
+      </w:r>
+      <w:proofErr w:type="gramStart"/>
+      <w:r>
+        <w:rPr>
+          <w:b/>
+          <w:bCs/>
+          <w:i/>
+          <w:iCs/>
+          <w:sz w:val="28"/>
+          <w:szCs w:val="28"/>
+        </w:rPr>
+        <w:t>amount</w:t>
+      </w:r>
+      <w:proofErr w:type="gramEnd"/>
+      <w:r>
+        <w:rPr>
+          <w:b/>
+          <w:bCs/>
+          <w:i/>
+          <w:iCs/>
+          <w:sz w:val="28"/>
+          <w:szCs w:val="28"/>
+        </w:rPr>
+        <w:t xml:space="preserve"> of injuries and fatalities</w:t>
       </w:r>
       <w:r>
         <w:rPr>
@@ -1515,7 +1563,15 @@
     </w:p>
     <w:p>
       <w:r>
-        <w:t>We plotted the percentage of injury-related crashes that are associated with the following levels of car damage (less that $500, $501-1500, over $1500). We found that 74.1% of crash-related injuries occur when of $1500 of car damage occur. A similar trend was seen when we plotted the number of fatalities associated with each level of car damage.</w:t>
+        <w:t xml:space="preserve">We plotted the percentage of injury-related crashes that are associated with the following levels of car damage (less </w:t>
+      </w:r>
+      <w:proofErr w:type="spellStart"/>
+      <w:r>
+        <w:t>that</w:t>
+      </w:r>
+      <w:proofErr w:type="spellEnd"/>
+      <w:r>
+        <w:t xml:space="preserve"> $500, $501-1500, over $1500). We found that 74.1% of crash-related injuries occur when of $1500 of car damage occur. A similar trend was seen when we plotted the number of fatalities associated with each level of car damage.</w:t>
       </w:r>
       <w:r>
         <w:t xml:space="preserve"> The fact that the highest amount of car damage predominates suggests that excessive speed might be involved.</w:t>
@@ -1887,8 +1943,33 @@
           <w:color w:val="24292E"/>
           <w:shd w:val="clear" w:color="auto" w:fill="FFFFFF"/>
         </w:rPr>
-        <w:t>Many people begin to learn to drive in high school. We sought to examine a potential correlation between location of high schools and crash counts in Chicage. A heatmap of crash counts by location paired with the location of local high schools shows that although plenty of crashes occur near high schools, there are plenty of locations that experience a high frequency of accidents without a local high school nearby.</w:t>
-      </w:r>
+        <w:t xml:space="preserve">Many people begin to learn to drive in high school. Crashes peaking between 3-5pm would align with daily end time of many high schools, and the peak in early Fall would also align with start of the new school year (and so new drivers heading to school for the first time). We sought to examine a potential correlation between location of high schools and crash counts in </w:t>
+      </w:r>
+      <w:proofErr w:type="spellStart"/>
+      <w:r>
+        <w:rPr>
+          <w:rFonts w:cstheme="minorHAnsi"/>
+          <w:color w:val="24292E"/>
+          <w:shd w:val="clear" w:color="auto" w:fill="FFFFFF"/>
+        </w:rPr>
+        <w:t>Chicage</w:t>
+      </w:r>
+      <w:proofErr w:type="spellEnd"/>
+      <w:r>
+        <w:rPr>
+          <w:rFonts w:cstheme="minorHAnsi"/>
+          <w:color w:val="24292E"/>
+          <w:shd w:val="clear" w:color="auto" w:fill="FFFFFF"/>
+        </w:rPr>
+        <w:t>. A heatmap of crash counts by location paired with the location of local high schools shows that although plenty of crashes occur near high schools, there are plenty of locations that experience a high frequency of accidents without a local high school nearby.</w:t>
+      </w:r>
+    </w:p>
+    <w:p>
+      <w:pPr>
+        <w:rPr>
+          <w:rFonts w:cstheme="minorHAnsi"/>
+        </w:rPr>
+      </w:pPr>
     </w:p>
     <w:p/>
     <w:p/>

</xml_diff>